<commit_message>
Revert "Merge branch 'main' into Login"
This reverts commit 79cd00829c5258dc1e4db7120d9bae99e7e71011, reversing
changes made to 8fa41c29c3d8c15c71716da4da67b571124bf8c7.
</commit_message>
<xml_diff>
--- a/Scrum Meetings/Week 12.docx
+++ b/Scrum Meetings/Week 12.docx
@@ -294,13 +294,7 @@
               <w:rPr>
                 <w:rFonts w:ascii="Times New Roman" w:eastAsia="Times New Roman" w:hAnsi="Times New Roman" w:cs="Times New Roman"/>
               </w:rPr>
-              <w:t>​</w:t>
-            </w:r>
-            <w:r>
-              <w:rPr>
-                <w:rFonts w:ascii="Times New Roman" w:eastAsia="Times New Roman" w:hAnsi="Times New Roman" w:cs="Times New Roman"/>
-              </w:rPr>
-              <w:t>Finish backend functions and add sample data for frontend</w:t>
+              <w:t>​​</w:t>
             </w:r>
             <w:r>
               <w:rPr>
@@ -366,13 +360,7 @@
               <w:rPr>
                 <w:rFonts w:ascii="Times New Roman" w:eastAsia="Times New Roman" w:hAnsi="Times New Roman" w:cs="Times New Roman"/>
               </w:rPr>
-              <w:t>Next</w:t>
-            </w:r>
-            <w:r>
-              <w:rPr>
-                <w:rFonts w:ascii="Times New Roman" w:eastAsia="Times New Roman" w:hAnsi="Times New Roman" w:cs="Times New Roman"/>
-              </w:rPr>
-              <w:t xml:space="preserve"> Monday</w:t>
+              <w:t>Next Week Lab</w:t>
             </w:r>
           </w:p>
         </w:tc>
@@ -398,12 +386,6 @@
                 <w:rFonts w:ascii="Times New Roman" w:eastAsia="Times New Roman" w:hAnsi="Times New Roman" w:cs="Times New Roman"/>
               </w:rPr>
               <w:t xml:space="preserve"> </w:t>
-            </w:r>
-            <w:r>
-              <w:rPr>
-                <w:rFonts w:ascii="Times New Roman" w:eastAsia="Times New Roman" w:hAnsi="Times New Roman" w:cs="Times New Roman"/>
-              </w:rPr>
-              <w:t>Review code and add tests</w:t>
             </w:r>
           </w:p>
         </w:tc>
@@ -722,8 +704,17 @@
                 <w:rFonts w:ascii="Times New Roman" w:eastAsia="Times New Roman" w:hAnsi="Times New Roman" w:cs="Times New Roman"/>
                 <w:spacing w:val="-1"/>
               </w:rPr>
-              <w:t>Oakley Pankratz</w:t>
-            </w:r>
+              <w:t xml:space="preserve">Oakley </w:t>
+            </w:r>
+            <w:proofErr w:type="spellStart"/>
+            <w:r>
+              <w:rPr>
+                <w:rFonts w:ascii="Times New Roman" w:eastAsia="Times New Roman" w:hAnsi="Times New Roman" w:cs="Times New Roman"/>
+                <w:spacing w:val="-1"/>
+              </w:rPr>
+              <w:t>Pankratz</w:t>
+            </w:r>
+            <w:proofErr w:type="spellEnd"/>
           </w:p>
         </w:tc>
         <w:tc>
@@ -969,7 +960,7 @@
           <w:szCs w:val="34"/>
         </w:rPr>
         <w:drawing>
-          <wp:inline distT="0" distB="0" distL="0" distR="0" wp14:anchorId="12B00253" wp14:editId="730ED8C1">
+          <wp:inline distT="0" distB="0" distL="0" distR="0" wp14:anchorId="12B00253" wp14:editId="4433C2DE">
             <wp:extent cx="185738" cy="185738"/>
             <wp:effectExtent l="0" t="0" r="5080" b="5080"/>
             <wp:docPr id="459473846" name="Picture 2" descr=":pencil2:"/>
@@ -1206,13 +1197,6 @@
               </w:rPr>
               <w:t xml:space="preserve"> </w:t>
             </w:r>
-            <w:r>
-              <w:rPr>
-                <w:rFonts w:ascii="Times New Roman" w:eastAsia="Times New Roman" w:hAnsi="Times New Roman" w:cs="Times New Roman"/>
-                <w:spacing w:val="-1"/>
-              </w:rPr>
-              <w:t>9</w:t>
-            </w:r>
           </w:p>
         </w:tc>
       </w:tr>
@@ -1256,13 +1240,6 @@
                 <w:spacing w:val="-1"/>
               </w:rPr>
             </w:pPr>
-            <w:r>
-              <w:rPr>
-                <w:rFonts w:ascii="Times New Roman" w:eastAsia="Times New Roman" w:hAnsi="Times New Roman" w:cs="Times New Roman"/>
-                <w:spacing w:val="-1"/>
-              </w:rPr>
-              <w:t>3</w:t>
-            </w:r>
           </w:p>
         </w:tc>
       </w:tr>
@@ -1306,13 +1283,6 @@
                 <w:spacing w:val="-1"/>
               </w:rPr>
             </w:pPr>
-            <w:r>
-              <w:rPr>
-                <w:rFonts w:ascii="Times New Roman" w:eastAsia="Times New Roman" w:hAnsi="Times New Roman" w:cs="Times New Roman"/>
-                <w:spacing w:val="-1"/>
-              </w:rPr>
-              <w:t>12</w:t>
-            </w:r>
           </w:p>
         </w:tc>
       </w:tr>
@@ -1361,7 +1331,14 @@
                 <w:rFonts w:ascii="Times New Roman" w:eastAsia="Times New Roman" w:hAnsi="Times New Roman" w:cs="Times New Roman"/>
                 <w:spacing w:val="-1"/>
               </w:rPr>
-              <w:t>Unable to fully complete all issues due to time constraints – issues too big</w:t>
+              <w:t>​​</w:t>
+            </w:r>
+            <w:r>
+              <w:rPr>
+                <w:rFonts w:ascii="Times New Roman" w:eastAsia="Times New Roman" w:hAnsi="Times New Roman" w:cs="Times New Roman"/>
+                <w:spacing w:val="-1"/>
+              </w:rPr>
+              <w:t xml:space="preserve"> </w:t>
             </w:r>
           </w:p>
         </w:tc>
@@ -1447,7 +1424,6 @@
                 <w:bCs/>
                 <w:spacing w:val="-1"/>
               </w:rPr>
-              <w:lastRenderedPageBreak/>
               <w:t>Start date</w:t>
             </w:r>
           </w:p>
@@ -1479,13 +1455,6 @@
               </w:rPr>
               <w:t xml:space="preserve"> </w:t>
             </w:r>
-            <w:r>
-              <w:rPr>
-                <w:rFonts w:ascii="Times New Roman" w:eastAsia="Times New Roman" w:hAnsi="Times New Roman" w:cs="Times New Roman"/>
-                <w:spacing w:val="-1"/>
-              </w:rPr>
-              <w:t>Monday 25 March</w:t>
-            </w:r>
           </w:p>
         </w:tc>
       </w:tr>
@@ -1510,6 +1479,7 @@
                 <w:bCs/>
                 <w:spacing w:val="-1"/>
               </w:rPr>
+              <w:lastRenderedPageBreak/>
               <w:t>End date</w:t>
             </w:r>
           </w:p>
@@ -1526,13 +1496,6 @@
                 <w:spacing w:val="-1"/>
               </w:rPr>
             </w:pPr>
-            <w:r>
-              <w:rPr>
-                <w:rFonts w:ascii="Times New Roman" w:eastAsia="Times New Roman" w:hAnsi="Times New Roman" w:cs="Times New Roman"/>
-                <w:spacing w:val="-1"/>
-              </w:rPr>
-              <w:t>Monday 1 April</w:t>
-            </w:r>
           </w:p>
         </w:tc>
       </w:tr>
@@ -1578,7 +1541,14 @@
                 <w:rFonts w:ascii="Times New Roman" w:eastAsia="Times New Roman" w:hAnsi="Times New Roman" w:cs="Times New Roman"/>
                 <w:spacing w:val="-1"/>
               </w:rPr>
-              <w:t>Testing</w:t>
+              <w:t>​​</w:t>
+            </w:r>
+            <w:r>
+              <w:rPr>
+                <w:rFonts w:ascii="Times New Roman" w:eastAsia="Times New Roman" w:hAnsi="Times New Roman" w:cs="Times New Roman"/>
+                <w:spacing w:val="-1"/>
+              </w:rPr>
+              <w:t xml:space="preserve"> </w:t>
             </w:r>
           </w:p>
         </w:tc>
@@ -1620,13 +1590,6 @@
                 <w:spacing w:val="-1"/>
               </w:rPr>
             </w:pPr>
-            <w:r>
-              <w:rPr>
-                <w:rFonts w:ascii="Times New Roman" w:eastAsia="Times New Roman" w:hAnsi="Times New Roman" w:cs="Times New Roman"/>
-                <w:spacing w:val="-1"/>
-              </w:rPr>
-              <w:t>12</w:t>
-            </w:r>
           </w:p>
         </w:tc>
       </w:tr>
@@ -1667,13 +1630,6 @@
                 <w:spacing w:val="-1"/>
               </w:rPr>
             </w:pPr>
-            <w:r>
-              <w:rPr>
-                <w:rFonts w:ascii="Times New Roman" w:eastAsia="Times New Roman" w:hAnsi="Times New Roman" w:cs="Times New Roman"/>
-                <w:spacing w:val="-1"/>
-              </w:rPr>
-              <w:t>12</w:t>
-            </w:r>
           </w:p>
         </w:tc>
       </w:tr>
@@ -1719,80 +1675,52 @@
                 <w:rFonts w:ascii="Times New Roman" w:eastAsia="Times New Roman" w:hAnsi="Times New Roman" w:cs="Times New Roman"/>
                 <w:spacing w:val="-1"/>
               </w:rPr>
-              <w:t xml:space="preserve"> </w:t>
-            </w:r>
-            <w:r>
-              <w:rPr>
-                <w:rFonts w:ascii="Times New Roman" w:eastAsia="Times New Roman" w:hAnsi="Times New Roman" w:cs="Times New Roman"/>
-                <w:spacing w:val="-1"/>
-              </w:rPr>
-              <w:t>Adam - 4</w:t>
-            </w:r>
-          </w:p>
-          <w:p>
-            <w:pPr>
-              <w:rPr>
-                <w:rFonts w:ascii="Times New Roman" w:eastAsia="Times New Roman" w:hAnsi="Times New Roman" w:cs="Times New Roman"/>
-                <w:spacing w:val="-1"/>
-              </w:rPr>
-            </w:pPr>
-            <w:r>
-              <w:rPr>
-                <w:rFonts w:ascii="Times New Roman" w:eastAsia="Times New Roman" w:hAnsi="Times New Roman" w:cs="Times New Roman"/>
-                <w:spacing w:val="-1"/>
-              </w:rPr>
-              <w:t xml:space="preserve"> </w:t>
-            </w:r>
-            <w:r>
-              <w:rPr>
-                <w:rFonts w:ascii="Times New Roman" w:eastAsia="Times New Roman" w:hAnsi="Times New Roman" w:cs="Times New Roman"/>
-                <w:spacing w:val="-1"/>
-              </w:rPr>
-              <w:t>Nic - 5</w:t>
-            </w:r>
-          </w:p>
-          <w:p>
-            <w:pPr>
-              <w:rPr>
-                <w:rFonts w:ascii="Times New Roman" w:eastAsia="Times New Roman" w:hAnsi="Times New Roman" w:cs="Times New Roman"/>
-                <w:spacing w:val="-1"/>
-              </w:rPr>
-            </w:pPr>
-            <w:r>
-              <w:rPr>
-                <w:rFonts w:ascii="Times New Roman" w:eastAsia="Times New Roman" w:hAnsi="Times New Roman" w:cs="Times New Roman"/>
-                <w:spacing w:val="-1"/>
-              </w:rPr>
-              <w:t xml:space="preserve"> </w:t>
-            </w:r>
-            <w:r>
-              <w:rPr>
-                <w:rFonts w:ascii="Times New Roman" w:eastAsia="Times New Roman" w:hAnsi="Times New Roman" w:cs="Times New Roman"/>
-                <w:spacing w:val="-1"/>
-              </w:rPr>
-              <w:t>Oakley - 3</w:t>
-            </w:r>
-          </w:p>
-          <w:p>
-            <w:pPr>
-              <w:rPr>
-                <w:rFonts w:ascii="Times New Roman" w:eastAsia="Times New Roman" w:hAnsi="Times New Roman" w:cs="Times New Roman"/>
-                <w:spacing w:val="-1"/>
-              </w:rPr>
-            </w:pPr>
-            <w:r>
-              <w:rPr>
-                <w:rFonts w:ascii="Times New Roman" w:eastAsia="Times New Roman" w:hAnsi="Times New Roman" w:cs="Times New Roman"/>
-                <w:spacing w:val="-1"/>
-              </w:rPr>
-              <w:t xml:space="preserve"> </w:t>
-            </w:r>
-            <w:r>
-              <w:rPr>
-                <w:rFonts w:ascii="Times New Roman" w:eastAsia="Times New Roman" w:hAnsi="Times New Roman" w:cs="Times New Roman"/>
-                <w:spacing w:val="-1"/>
-              </w:rPr>
-              <w:t>Jayden - 3</w:t>
+              <w:t xml:space="preserve"> Member 1</w:t>
+            </w:r>
+          </w:p>
+          <w:p>
+            <w:pPr>
+              <w:rPr>
+                <w:rFonts w:ascii="Times New Roman" w:eastAsia="Times New Roman" w:hAnsi="Times New Roman" w:cs="Times New Roman"/>
+                <w:spacing w:val="-1"/>
+              </w:rPr>
+            </w:pPr>
+            <w:r>
+              <w:rPr>
+                <w:rFonts w:ascii="Times New Roman" w:eastAsia="Times New Roman" w:hAnsi="Times New Roman" w:cs="Times New Roman"/>
+                <w:spacing w:val="-1"/>
+              </w:rPr>
+              <w:t xml:space="preserve"> Member 2</w:t>
+            </w:r>
+          </w:p>
+          <w:p>
+            <w:pPr>
+              <w:rPr>
+                <w:rFonts w:ascii="Times New Roman" w:eastAsia="Times New Roman" w:hAnsi="Times New Roman" w:cs="Times New Roman"/>
+                <w:spacing w:val="-1"/>
+              </w:rPr>
+            </w:pPr>
+            <w:r>
+              <w:rPr>
+                <w:rFonts w:ascii="Times New Roman" w:eastAsia="Times New Roman" w:hAnsi="Times New Roman" w:cs="Times New Roman"/>
+                <w:spacing w:val="-1"/>
+              </w:rPr>
+              <w:t xml:space="preserve"> Member 3</w:t>
+            </w:r>
+          </w:p>
+          <w:p>
+            <w:pPr>
+              <w:rPr>
+                <w:rFonts w:ascii="Times New Roman" w:eastAsia="Times New Roman" w:hAnsi="Times New Roman" w:cs="Times New Roman"/>
+                <w:spacing w:val="-1"/>
+              </w:rPr>
+            </w:pPr>
+            <w:r>
+              <w:rPr>
+                <w:rFonts w:ascii="Times New Roman" w:eastAsia="Times New Roman" w:hAnsi="Times New Roman" w:cs="Times New Roman"/>
+                <w:spacing w:val="-1"/>
+              </w:rPr>
+              <w:t xml:space="preserve"> Member 4</w:t>
             </w:r>
           </w:p>
           <w:p>
@@ -1852,13 +1780,6 @@
                 <w:spacing w:val="-1"/>
               </w:rPr>
             </w:pPr>
-            <w:r>
-              <w:rPr>
-                <w:rFonts w:ascii="Times New Roman" w:eastAsia="Times New Roman" w:hAnsi="Times New Roman" w:cs="Times New Roman"/>
-                <w:spacing w:val="-1"/>
-              </w:rPr>
-              <w:t>Code doesn’t work</w:t>
-            </w:r>
           </w:p>
         </w:tc>
       </w:tr>
@@ -1909,13 +1830,6 @@
                 <w:spacing w:val="-1"/>
               </w:rPr>
             </w:pPr>
-            <w:r>
-              <w:rPr>
-                <w:rFonts w:ascii="Times New Roman" w:eastAsia="Times New Roman" w:hAnsi="Times New Roman" w:cs="Times New Roman"/>
-                <w:spacing w:val="-1"/>
-              </w:rPr>
-              <w:t>Automated testing</w:t>
-            </w:r>
           </w:p>
         </w:tc>
       </w:tr>
@@ -1990,7 +1904,7 @@
           <w:szCs w:val="34"/>
         </w:rPr>
         <w:drawing>
-          <wp:inline distT="0" distB="0" distL="0" distR="0" wp14:anchorId="4D463714" wp14:editId="45DAB998">
+          <wp:inline distT="0" distB="0" distL="0" distR="0" wp14:anchorId="4D463714" wp14:editId="41891D3F">
             <wp:extent cx="178594" cy="178594"/>
             <wp:effectExtent l="0" t="0" r="0" b="0"/>
             <wp:docPr id="306956271" name="Picture 1" descr=":books:"/>

</xml_diff>